<commit_message>
json and templates corrections
</commit_message>
<xml_diff>
--- a/source/_static/files/flow/how-tos/CONTRACT_TEMPLATE.docx
+++ b/source/_static/files/flow/how-tos/CONTRACT_TEMPLATE.docx
@@ -4,7 +4,7 @@
   <w:body>
     <w:tbl>
       <w:tblPr>
-        <w:tblStyle w:val="a3"/>
+        <w:tblStyle w:val="TableGrid"/>
         <w:tblW w:w="0" w:type="auto"/>
         <w:tblBorders>
           <w:top w:val="none" w:sz="0" w:space="0" w:color="auto"/>
@@ -260,7 +260,7 @@
     </w:p>
     <w:tbl>
       <w:tblPr>
-        <w:tblStyle w:val="a3"/>
+        <w:tblStyle w:val="TableGrid"/>
         <w:tblW w:w="4672" w:type="dxa"/>
         <w:tblBorders>
           <w:top w:val="none" w:sz="0" w:space="0" w:color="auto"/>
@@ -341,7 +341,7 @@
     </w:tbl>
     <w:p>
       <w:pPr>
-        <w:pStyle w:val="a5"/>
+        <w:pStyle w:val="NoSpacing"/>
         <w:rPr>
           <w:lang w:val="en-US"/>
         </w:rPr>
@@ -491,14 +491,14 @@
     </w:p>
     <w:tbl>
       <w:tblPr>
-        <w:tblStyle w:val="3"/>
+        <w:tblStyle w:val="PlainTable3"/>
         <w:tblW w:w="0" w:type="auto"/>
         <w:tblLayout w:type="fixed"/>
         <w:tblLook w:val="04A0" w:firstRow="1" w:lastRow="0" w:firstColumn="1" w:lastColumn="0" w:noHBand="0" w:noVBand="1"/>
       </w:tblPr>
       <w:tblGrid>
-        <w:gridCol w:w="4140"/>
-        <w:gridCol w:w="1800"/>
+        <w:gridCol w:w="3828"/>
+        <w:gridCol w:w="2112"/>
         <w:gridCol w:w="1710"/>
         <w:gridCol w:w="1695"/>
       </w:tblGrid>
@@ -509,7 +509,7 @@
         <w:tc>
           <w:tcPr>
             <w:cnfStyle w:val="001000000100" w:firstRow="0" w:lastRow="0" w:firstColumn="1" w:lastColumn="0" w:oddVBand="0" w:evenVBand="0" w:oddHBand="0" w:evenHBand="0" w:firstRowFirstColumn="1" w:firstRowLastColumn="0" w:lastRowFirstColumn="0" w:lastRowLastColumn="0"/>
-            <w:tcW w:w="4140" w:type="dxa"/>
+            <w:tcW w:w="3828" w:type="dxa"/>
           </w:tcPr>
           <w:p>
             <w:pPr>
@@ -543,7 +543,7 @@
         </w:tc>
         <w:tc>
           <w:tcPr>
-            <w:tcW w:w="1800" w:type="dxa"/>
+            <w:tcW w:w="2112" w:type="dxa"/>
           </w:tcPr>
           <w:p>
             <w:pPr>
@@ -626,7 +626,7 @@
         <w:tc>
           <w:tcPr>
             <w:cnfStyle w:val="001000000000" w:firstRow="0" w:lastRow="0" w:firstColumn="1" w:lastColumn="0" w:oddVBand="0" w:evenVBand="0" w:oddHBand="0" w:evenHBand="0" w:firstRowFirstColumn="0" w:firstRowLastColumn="0" w:lastRowFirstColumn="0" w:lastRowLastColumn="0"/>
-            <w:tcW w:w="4140" w:type="dxa"/>
+            <w:tcW w:w="3828" w:type="dxa"/>
           </w:tcPr>
           <w:p>
             <w:pPr>
@@ -642,13 +642,30 @@
                 <w:b w:val="0"/>
                 <w:lang w:val="en-US"/>
               </w:rPr>
-              <w:t>{{items.product.name}}</w:t>
+              <w:t>{{</w:t>
+            </w:r>
+            <w:r>
+              <w:rPr>
+                <w:rFonts w:cstheme="minorHAnsi"/>
+                <w:b w:val="0"/>
+                <w:caps w:val="0"/>
+                <w:lang w:val="en-US"/>
+              </w:rPr>
+              <w:t>product.name</w:t>
+            </w:r>
+            <w:r>
+              <w:rPr>
+                <w:rFonts w:cstheme="minorHAnsi"/>
+                <w:b w:val="0"/>
+                <w:lang w:val="en-US"/>
+              </w:rPr>
+              <w:t>}}</w:t>
             </w:r>
           </w:p>
         </w:tc>
         <w:tc>
           <w:tcPr>
-            <w:tcW w:w="1800" w:type="dxa"/>
+            <w:tcW w:w="2112" w:type="dxa"/>
           </w:tcPr>
           <w:p>
             <w:pPr>
@@ -672,7 +689,14 @@
                 <w:rFonts w:cstheme="minorHAnsi"/>
                 <w:lang w:val="en-US"/>
               </w:rPr>
-              <w:t>items.quantity</w:t>
+              <w:t>product</w:t>
+            </w:r>
+            <w:r>
+              <w:rPr>
+                <w:rFonts w:cstheme="minorHAnsi"/>
+                <w:lang w:val="en-US"/>
+              </w:rPr>
+              <w:t>.quantity</w:t>
             </w:r>
             <w:proofErr w:type="spellEnd"/>
             <w:proofErr w:type="gramEnd"/>
@@ -711,17 +735,10 @@
                 <w:rFonts w:cstheme="minorHAnsi"/>
                 <w:lang w:val="en-US"/>
               </w:rPr>
-              <w:t>items.product</w:t>
-            </w:r>
+              <w:t>product.price</w:t>
+            </w:r>
+            <w:proofErr w:type="spellEnd"/>
             <w:proofErr w:type="gramEnd"/>
-            <w:r>
-              <w:rPr>
-                <w:rFonts w:cstheme="minorHAnsi"/>
-                <w:lang w:val="en-US"/>
-              </w:rPr>
-              <w:t>.price</w:t>
-            </w:r>
-            <w:proofErr w:type="spellEnd"/>
             <w:r>
               <w:rPr>
                 <w:rFonts w:cstheme="minorHAnsi"/>
@@ -751,16 +768,23 @@
               <w:t>{{</w:t>
             </w:r>
             <w:proofErr w:type="spellStart"/>
-            <w:proofErr w:type="gramStart"/>
             <w:r>
               <w:rPr>
                 <w:rFonts w:cstheme="minorHAnsi"/>
                 <w:lang w:val="en-US"/>
               </w:rPr>
-              <w:t>items.cost</w:t>
+              <w:t>product</w:t>
+            </w:r>
+            <w:bookmarkStart w:id="2" w:name="_GoBack"/>
+            <w:bookmarkEnd w:id="2"/>
+            <w:r>
+              <w:rPr>
+                <w:rFonts w:cstheme="minorHAnsi"/>
+                <w:lang w:val="en-US"/>
+              </w:rPr>
+              <w:t>.cost</w:t>
             </w:r>
             <w:proofErr w:type="spellEnd"/>
-            <w:proofErr w:type="gramEnd"/>
             <w:r>
               <w:rPr>
                 <w:rFonts w:cstheme="minorHAnsi"/>
@@ -1030,14 +1054,7 @@
         <w:rPr>
           <w:lang w:val="en-US"/>
         </w:rPr>
-        <w:t xml:space="preserve"> Buyer is entitled to inspect the Goods upon delivery. If the Goods are unacceptable for any reason, Buyer must reject them at the time of delivery up to five (5) business days from the date of delivery. If Buyer has not rejected the Goods within five (5) business days from the date of delivery, Buyer shall have waived any right to reject that specific delivery of Goods. In the event Buyer rejects the Goods, Buyer shall allow Seller a </w:t>
-      </w:r>
-      <w:r>
-        <w:rPr>
-          <w:lang w:val="en-US"/>
-        </w:rPr>
-        <w:lastRenderedPageBreak/>
-        <w:t xml:space="preserve">reasonable time to cure the deficiency. A reasonable time period shall be determined by industry standards for the </w:t>
+        <w:t xml:space="preserve"> Buyer is entitled to inspect the Goods upon delivery. If the Goods are unacceptable for any reason, Buyer must reject them at the time of delivery up to five (5) business days from the date of delivery. If Buyer has not rejected the Goods within five (5) business days from the date of delivery, Buyer shall have waived any right to reject that specific delivery of Goods. In the event Buyer rejects the Goods, Buyer shall allow Seller a reasonable time to cure the deficiency. A reasonable time period shall be determined by industry standards for the </w:t>
       </w:r>
       <w:proofErr w:type="gramStart"/>
       <w:r>
@@ -1070,6 +1087,7 @@
           <w:bCs/>
           <w:lang w:val="en-US"/>
         </w:rPr>
+        <w:lastRenderedPageBreak/>
         <w:t>Risk of Loss.</w:t>
       </w:r>
       <w:r>
@@ -1324,21 +1342,7 @@
         <w:rPr>
           <w:lang w:val="en-US"/>
         </w:rPr>
-        <w:t xml:space="preserve"> This Agreement is legal and binding between the Parties as stated above. This Agreement may be </w:t>
-      </w:r>
-      <w:proofErr w:type="gramStart"/>
-      <w:r>
-        <w:rPr>
-          <w:lang w:val="en-US"/>
-        </w:rPr>
-        <w:t>entered into</w:t>
-      </w:r>
-      <w:proofErr w:type="gramEnd"/>
-      <w:r>
-        <w:rPr>
-          <w:lang w:val="en-US"/>
-        </w:rPr>
-        <w:t xml:space="preserve"> and is legal and binding both in the United States and throughout Europe. The Parties each represent that they have the authority to enter into this Agreement.</w:t>
+        <w:t xml:space="preserve"> This Agreement is legal and binding between the Parties as stated above. This Agreement may be entered into and is legal and binding both in the United States and throughout Europe. The Parties each represent that they have the authority to enter into this Agreement.</w:t>
       </w:r>
     </w:p>
     <w:p>
@@ -1357,7 +1361,6 @@
           <w:bCs/>
           <w:lang w:val="en-US"/>
         </w:rPr>
-        <w:lastRenderedPageBreak/>
         <w:t xml:space="preserve">Governing Law and Jurisdiction. </w:t>
       </w:r>
       <w:r>
@@ -1397,6 +1400,7 @@
           <w:bCs/>
           <w:lang w:val="en-US"/>
         </w:rPr>
+        <w:lastRenderedPageBreak/>
         <w:t>Entire Agreement.</w:t>
       </w:r>
       <w:r>
@@ -1458,6 +1462,7 @@
       <w:pPr>
         <w:rPr>
           <w:noProof/>
+          <w:lang w:val="en-US"/>
         </w:rPr>
       </w:pPr>
       <w:r>
@@ -1525,6 +1530,7 @@
       <w:pPr>
         <w:rPr>
           <w:noProof/>
+          <w:lang w:val="en-US"/>
         </w:rPr>
       </w:pPr>
     </w:p>
@@ -1570,8 +1576,6 @@
           <w:lang w:val="en-US"/>
         </w:rPr>
       </w:pPr>
-      <w:bookmarkStart w:id="2" w:name="_GoBack"/>
-      <w:bookmarkEnd w:id="2"/>
     </w:p>
     <w:p>
       <w:pPr>
@@ -1737,7 +1741,7 @@
       </w:pPr>
     </w:pPrDefault>
   </w:docDefaults>
-  <w:latentStyles w:defLockedState="0" w:defUIPriority="99" w:defSemiHidden="0" w:defUnhideWhenUsed="0" w:defQFormat="0" w:count="377">
+  <w:latentStyles w:defLockedState="0" w:defUIPriority="99" w:defSemiHidden="0" w:defUnhideWhenUsed="0" w:defQFormat="0" w:count="376">
     <w:lsdException w:name="Normal" w:uiPriority="0" w:qFormat="1"/>
     <w:lsdException w:name="heading 1" w:uiPriority="9" w:qFormat="1"/>
     <w:lsdException w:name="heading 2" w:semiHidden="1" w:uiPriority="9" w:unhideWhenUsed="1" w:qFormat="1"/>
@@ -1885,8 +1889,11 @@
     <w:lsdException w:name="Table 3D effects 3" w:semiHidden="1" w:unhideWhenUsed="1"/>
     <w:lsdException w:name="Table Contemporary" w:semiHidden="1" w:unhideWhenUsed="1"/>
     <w:lsdException w:name="Table Elegant" w:semiHidden="1" w:unhideWhenUsed="1"/>
+    <w:lsdException w:name="Table Professional" w:semiHidden="1" w:unhideWhenUsed="1"/>
     <w:lsdException w:name="Table Subtle 1" w:semiHidden="1" w:unhideWhenUsed="1"/>
     <w:lsdException w:name="Table Subtle 2" w:semiHidden="1" w:unhideWhenUsed="1"/>
+    <w:lsdException w:name="Table Web 1" w:semiHidden="1" w:unhideWhenUsed="1"/>
+    <w:lsdException w:name="Table Web 2" w:semiHidden="1" w:unhideWhenUsed="1"/>
     <w:lsdException w:name="Table Web 3" w:semiHidden="1" w:unhideWhenUsed="1"/>
     <w:lsdException w:name="Balloon Text" w:semiHidden="1" w:unhideWhenUsed="1"/>
     <w:lsdException w:name="Table Grid" w:uiPriority="39"/>
@@ -2111,17 +2118,16 @@
     <w:lsdException w:name="Hashtag" w:semiHidden="1" w:unhideWhenUsed="1"/>
     <w:lsdException w:name="Unresolved Mention" w:semiHidden="1" w:unhideWhenUsed="1"/>
     <w:lsdException w:name="Smart Link" w:semiHidden="1" w:unhideWhenUsed="1"/>
-    <w:lsdException w:name="Smart Link Error" w:semiHidden="1" w:unhideWhenUsed="1"/>
   </w:latentStyles>
-  <w:style w:type="paragraph" w:default="1" w:styleId="a">
+  <w:style w:type="paragraph" w:default="1" w:styleId="Normal">
     <w:name w:val="Normal"/>
     <w:qFormat/>
   </w:style>
-  <w:style w:type="paragraph" w:styleId="1">
+  <w:style w:type="paragraph" w:styleId="Heading1">
     <w:name w:val="heading 1"/>
-    <w:basedOn w:val="a"/>
-    <w:next w:val="a"/>
-    <w:link w:val="10"/>
+    <w:basedOn w:val="Normal"/>
+    <w:next w:val="Normal"/>
+    <w:link w:val="Heading1Char"/>
     <w:uiPriority w:val="9"/>
     <w:qFormat/>
     <w:rsid w:val="001C77EF"/>
@@ -2138,11 +2144,11 @@
       <w:szCs w:val="32"/>
     </w:rPr>
   </w:style>
-  <w:style w:type="paragraph" w:styleId="2">
+  <w:style w:type="paragraph" w:styleId="Heading2">
     <w:name w:val="heading 2"/>
-    <w:basedOn w:val="a"/>
-    <w:next w:val="a"/>
-    <w:link w:val="20"/>
+    <w:basedOn w:val="Normal"/>
+    <w:next w:val="Normal"/>
+    <w:link w:val="Heading2Char"/>
     <w:uiPriority w:val="9"/>
     <w:semiHidden/>
     <w:unhideWhenUsed/>
@@ -2161,13 +2167,13 @@
       <w:szCs w:val="26"/>
     </w:rPr>
   </w:style>
-  <w:style w:type="character" w:default="1" w:styleId="a0">
+  <w:style w:type="character" w:default="1" w:styleId="DefaultParagraphFont">
     <w:name w:val="Default Paragraph Font"/>
     <w:uiPriority w:val="1"/>
     <w:semiHidden/>
     <w:unhideWhenUsed/>
   </w:style>
-  <w:style w:type="table" w:default="1" w:styleId="a1">
+  <w:style w:type="table" w:default="1" w:styleId="TableNormal">
     <w:name w:val="Normal Table"/>
     <w:uiPriority w:val="99"/>
     <w:semiHidden/>
@@ -2182,16 +2188,16 @@
       </w:tblCellMar>
     </w:tblPr>
   </w:style>
-  <w:style w:type="numbering" w:default="1" w:styleId="a2">
+  <w:style w:type="numbering" w:default="1" w:styleId="NoList">
     <w:name w:val="No List"/>
     <w:uiPriority w:val="99"/>
     <w:semiHidden/>
     <w:unhideWhenUsed/>
   </w:style>
-  <w:style w:type="character" w:customStyle="1" w:styleId="10">
-    <w:name w:val="Заголовок 1 Знак"/>
-    <w:basedOn w:val="a0"/>
-    <w:link w:val="1"/>
+  <w:style w:type="character" w:customStyle="1" w:styleId="Heading1Char">
+    <w:name w:val="Heading 1 Char"/>
+    <w:basedOn w:val="DefaultParagraphFont"/>
+    <w:link w:val="Heading1"/>
     <w:uiPriority w:val="9"/>
     <w:rsid w:val="001C77EF"/>
     <w:rPr>
@@ -2201,9 +2207,9 @@
       <w:szCs w:val="32"/>
     </w:rPr>
   </w:style>
-  <w:style w:type="table" w:styleId="a3">
+  <w:style w:type="table" w:styleId="TableGrid">
     <w:name w:val="Table Grid"/>
-    <w:basedOn w:val="a1"/>
+    <w:basedOn w:val="TableNormal"/>
     <w:uiPriority w:val="39"/>
     <w:rsid w:val="001C77EF"/>
     <w:pPr>
@@ -2220,9 +2226,9 @@
       </w:tblBorders>
     </w:tblPr>
   </w:style>
-  <w:style w:type="character" w:styleId="a4">
+  <w:style w:type="character" w:styleId="Hyperlink">
     <w:name w:val="Hyperlink"/>
-    <w:basedOn w:val="a0"/>
+    <w:basedOn w:val="DefaultParagraphFont"/>
     <w:uiPriority w:val="99"/>
     <w:unhideWhenUsed/>
     <w:rsid w:val="001C77EF"/>
@@ -2231,7 +2237,7 @@
       <w:u w:val="single"/>
     </w:rPr>
   </w:style>
-  <w:style w:type="paragraph" w:styleId="a5">
+  <w:style w:type="paragraph" w:styleId="NoSpacing">
     <w:name w:val="No Spacing"/>
     <w:uiPriority w:val="1"/>
     <w:qFormat/>
@@ -2240,10 +2246,10 @@
       <w:spacing w:after="0" w:line="240" w:lineRule="auto"/>
     </w:pPr>
   </w:style>
-  <w:style w:type="character" w:customStyle="1" w:styleId="20">
-    <w:name w:val="Заголовок 2 Знак"/>
-    <w:basedOn w:val="a0"/>
-    <w:link w:val="2"/>
+  <w:style w:type="character" w:customStyle="1" w:styleId="Heading2Char">
+    <w:name w:val="Heading 2 Char"/>
+    <w:basedOn w:val="DefaultParagraphFont"/>
+    <w:link w:val="Heading2"/>
     <w:uiPriority w:val="9"/>
     <w:semiHidden/>
     <w:rsid w:val="00AD700E"/>
@@ -2254,9 +2260,9 @@
       <w:szCs w:val="26"/>
     </w:rPr>
   </w:style>
-  <w:style w:type="table" w:styleId="-41">
+  <w:style w:type="table" w:styleId="GridTable4-Accent1">
     <w:name w:val="Grid Table 4 Accent 1"/>
-    <w:basedOn w:val="a1"/>
+    <w:basedOn w:val="TableNormal"/>
     <w:uiPriority w:val="49"/>
     <w:rsid w:val="00AD700E"/>
     <w:pPr>
@@ -2330,10 +2336,10 @@
       </w:tcPr>
     </w:tblStylePr>
   </w:style>
-  <w:style w:type="paragraph" w:styleId="a6">
+  <w:style w:type="paragraph" w:styleId="BalloonText">
     <w:name w:val="Balloon Text"/>
-    <w:basedOn w:val="a"/>
-    <w:link w:val="a7"/>
+    <w:basedOn w:val="Normal"/>
+    <w:link w:val="BalloonTextChar"/>
     <w:uiPriority w:val="99"/>
     <w:semiHidden/>
     <w:unhideWhenUsed/>
@@ -2347,10 +2353,10 @@
       <w:szCs w:val="18"/>
     </w:rPr>
   </w:style>
-  <w:style w:type="character" w:customStyle="1" w:styleId="a7">
-    <w:name w:val="Текст выноски Знак"/>
-    <w:basedOn w:val="a0"/>
-    <w:link w:val="a6"/>
+  <w:style w:type="character" w:customStyle="1" w:styleId="BalloonTextChar">
+    <w:name w:val="Balloon Text Char"/>
+    <w:basedOn w:val="DefaultParagraphFont"/>
+    <w:link w:val="BalloonText"/>
     <w:uiPriority w:val="99"/>
     <w:semiHidden/>
     <w:rsid w:val="003951BF"/>
@@ -2360,9 +2366,9 @@
       <w:szCs w:val="18"/>
     </w:rPr>
   </w:style>
-  <w:style w:type="table" w:styleId="-25">
+  <w:style w:type="table" w:styleId="GridTable2-Accent5">
     <w:name w:val="Grid Table 2 Accent 5"/>
-    <w:basedOn w:val="a1"/>
+    <w:basedOn w:val="TableNormal"/>
     <w:uiPriority w:val="47"/>
     <w:rsid w:val="00D52350"/>
     <w:pPr>
@@ -2435,9 +2441,9 @@
       </w:tcPr>
     </w:tblStylePr>
   </w:style>
-  <w:style w:type="table" w:styleId="-35">
+  <w:style w:type="table" w:styleId="GridTable3-Accent5">
     <w:name w:val="Grid Table 3 Accent 5"/>
-    <w:basedOn w:val="a1"/>
+    <w:basedOn w:val="TableNormal"/>
     <w:uiPriority w:val="48"/>
     <w:rsid w:val="00D52350"/>
     <w:pPr>
@@ -2571,9 +2577,9 @@
       </w:tcPr>
     </w:tblStylePr>
   </w:style>
-  <w:style w:type="table" w:styleId="-15">
+  <w:style w:type="table" w:styleId="ListTable1Light-Accent5">
     <w:name w:val="List Table 1 Light Accent 5"/>
-    <w:basedOn w:val="a1"/>
+    <w:basedOn w:val="TableNormal"/>
     <w:uiPriority w:val="46"/>
     <w:rsid w:val="00D52350"/>
     <w:pPr>
@@ -2632,9 +2638,9 @@
       </w:tcPr>
     </w:tblStylePr>
   </w:style>
-  <w:style w:type="table" w:styleId="-2">
+  <w:style w:type="table" w:styleId="ListTable2">
     <w:name w:val="List Table 2"/>
-    <w:basedOn w:val="a1"/>
+    <w:basedOn w:val="TableNormal"/>
     <w:uiPriority w:val="47"/>
     <w:rsid w:val="00D52350"/>
     <w:pPr>
@@ -2686,9 +2692,9 @@
       </w:tcPr>
     </w:tblStylePr>
   </w:style>
-  <w:style w:type="table" w:styleId="5">
+  <w:style w:type="table" w:styleId="PlainTable5">
     <w:name w:val="Plain Table 5"/>
-    <w:basedOn w:val="a1"/>
+    <w:basedOn w:val="TableNormal"/>
     <w:uiPriority w:val="45"/>
     <w:rsid w:val="00D52350"/>
     <w:pPr>
@@ -2806,9 +2812,9 @@
       </w:tcPr>
     </w:tblStylePr>
   </w:style>
-  <w:style w:type="table" w:styleId="3">
+  <w:style w:type="table" w:styleId="PlainTable3">
     <w:name w:val="Plain Table 3"/>
-    <w:basedOn w:val="a1"/>
+    <w:basedOn w:val="TableNormal"/>
     <w:uiPriority w:val="43"/>
     <w:rsid w:val="00D52350"/>
     <w:pPr>
@@ -3164,12 +3170,9 @@
 </file>
 
 <file path=customXml/item1.xml><?xml version="1.0" encoding="utf-8"?>
-<?mso-contentType ?>
-<FormTemplates xmlns="http://schemas.microsoft.com/sharepoint/v3/contenttype/forms">
-  <Display>DocumentLibraryForm</Display>
-  <Edit>DocumentLibraryForm</Edit>
-  <New>DocumentLibraryForm</New>
-</FormTemplates>
+<p:properties xmlns:p="http://schemas.microsoft.com/office/2006/metadata/properties" xmlns:xsi="http://www.w3.org/2001/XMLSchema-instance" xmlns:pc="http://schemas.microsoft.com/office/infopath/2007/PartnerControls">
+  <documentManagement/>
+</p:properties>
 </file>
 
 <file path=customXml/item2.xml><?xml version="1.0" encoding="utf-8"?>
@@ -3311,15 +3314,19 @@
 </file>
 
 <file path=customXml/item3.xml><?xml version="1.0" encoding="utf-8"?>
-<p:properties xmlns:p="http://schemas.microsoft.com/office/2006/metadata/properties" xmlns:xsi="http://www.w3.org/2001/XMLSchema-instance" xmlns:pc="http://schemas.microsoft.com/office/infopath/2007/PartnerControls">
-  <documentManagement/>
-</p:properties>
+<?mso-contentType ?>
+<FormTemplates xmlns="http://schemas.microsoft.com/sharepoint/v3/contenttype/forms">
+  <Display>DocumentLibraryForm</Display>
+  <Edit>DocumentLibraryForm</Edit>
+  <New>DocumentLibraryForm</New>
+</FormTemplates>
 </file>
 
 <file path=customXml/itemProps1.xml><?xml version="1.0" encoding="utf-8"?>
-<ds:datastoreItem xmlns:ds="http://schemas.openxmlformats.org/officeDocument/2006/customXml" ds:itemID="{103AD007-2668-4B5A-9D77-31BB836EA5C5}">
+<ds:datastoreItem xmlns:ds="http://schemas.openxmlformats.org/officeDocument/2006/customXml" ds:itemID="{DDDB83D3-40FA-43A7-9146-3D163B23E2D0}">
   <ds:schemaRefs>
-    <ds:schemaRef ds:uri="http://schemas.microsoft.com/sharepoint/v3/contenttype/forms"/>
+    <ds:schemaRef ds:uri="http://schemas.microsoft.com/office/2006/metadata/properties"/>
+    <ds:schemaRef ds:uri="http://schemas.microsoft.com/office/infopath/2007/PartnerControls"/>
   </ds:schemaRefs>
 </ds:datastoreItem>
 </file>
@@ -3343,10 +3350,9 @@
 </file>
 
 <file path=customXml/itemProps3.xml><?xml version="1.0" encoding="utf-8"?>
-<ds:datastoreItem xmlns:ds="http://schemas.openxmlformats.org/officeDocument/2006/customXml" ds:itemID="{DDDB83D3-40FA-43A7-9146-3D163B23E2D0}">
+<ds:datastoreItem xmlns:ds="http://schemas.openxmlformats.org/officeDocument/2006/customXml" ds:itemID="{103AD007-2668-4B5A-9D77-31BB836EA5C5}">
   <ds:schemaRefs>
-    <ds:schemaRef ds:uri="http://schemas.microsoft.com/office/2006/metadata/properties"/>
-    <ds:schemaRef ds:uri="http://schemas.microsoft.com/office/infopath/2007/PartnerControls"/>
+    <ds:schemaRef ds:uri="http://schemas.microsoft.com/sharepoint/v3/contenttype/forms"/>
   </ds:schemaRefs>
 </ds:datastoreItem>
 </file>
</xml_diff>

<commit_message>
Pipedrive and zapier how-tos fixes and updates
</commit_message>
<xml_diff>
--- a/source/_static/files/flow/how-tos/CONTRACT_TEMPLATE.docx
+++ b/source/_static/files/flow/how-tos/CONTRACT_TEMPLATE.docx
@@ -17,8 +17,8 @@
         <w:tblLook w:val="04A0" w:firstRow="1" w:lastRow="0" w:firstColumn="1" w:lastColumn="0" w:noHBand="0" w:noVBand="1"/>
       </w:tblPr>
       <w:tblGrid>
-        <w:gridCol w:w="7291"/>
-        <w:gridCol w:w="2064"/>
+        <w:gridCol w:w="7324"/>
+        <w:gridCol w:w="2031"/>
       </w:tblGrid>
       <w:tr>
         <w:tc>
@@ -160,25 +160,21 @@
                 <w:rFonts w:cstheme="minorHAnsi"/>
                 <w:lang w:val="en" w:eastAsia="en"/>
               </w:rPr>
-              <w:t>{{</w:t>
-            </w:r>
-            <w:proofErr w:type="spellStart"/>
-            <w:proofErr w:type="gramStart"/>
+              <w:t>{{company</w:t>
+            </w:r>
             <w:r>
               <w:rPr>
                 <w:rFonts w:cstheme="minorHAnsi"/>
                 <w:lang w:val="en" w:eastAsia="en"/>
               </w:rPr>
-              <w:t>company.address</w:t>
-            </w:r>
-            <w:proofErr w:type="spellEnd"/>
-            <w:proofErr w:type="gramEnd"/>
+              <w:t>A</w:t>
+            </w:r>
             <w:r>
               <w:rPr>
                 <w:rFonts w:cstheme="minorHAnsi"/>
                 <w:lang w:val="en" w:eastAsia="en"/>
               </w:rPr>
-              <w:t>}}</w:t>
+              <w:t>ddress}}</w:t>
             </w:r>
           </w:p>
           <w:p>
@@ -193,25 +189,21 @@
                 <w:rFonts w:cstheme="minorHAnsi"/>
                 <w:lang w:val="en" w:eastAsia="en"/>
               </w:rPr>
-              <w:t>{{</w:t>
-            </w:r>
-            <w:proofErr w:type="spellStart"/>
-            <w:proofErr w:type="gramStart"/>
+              <w:t>{{company</w:t>
+            </w:r>
             <w:r>
               <w:rPr>
                 <w:rFonts w:cstheme="minorHAnsi"/>
                 <w:lang w:val="en" w:eastAsia="en"/>
               </w:rPr>
-              <w:t>company.email</w:t>
-            </w:r>
-            <w:proofErr w:type="spellEnd"/>
-            <w:proofErr w:type="gramEnd"/>
+              <w:t>E</w:t>
+            </w:r>
             <w:r>
               <w:rPr>
                 <w:rFonts w:cstheme="minorHAnsi"/>
                 <w:lang w:val="en" w:eastAsia="en"/>
               </w:rPr>
-              <w:t>}}</w:t>
+              <w:t>mail}}</w:t>
             </w:r>
           </w:p>
           <w:p>
@@ -226,25 +218,21 @@
                 <w:rFonts w:cstheme="minorHAnsi"/>
                 <w:lang w:val="en" w:eastAsia="en"/>
               </w:rPr>
-              <w:t>{{</w:t>
-            </w:r>
-            <w:proofErr w:type="spellStart"/>
-            <w:proofErr w:type="gramStart"/>
+              <w:t>{{company</w:t>
+            </w:r>
             <w:r>
               <w:rPr>
                 <w:rFonts w:cstheme="minorHAnsi"/>
                 <w:lang w:val="en" w:eastAsia="en"/>
               </w:rPr>
-              <w:t>company.phone</w:t>
-            </w:r>
-            <w:proofErr w:type="spellEnd"/>
-            <w:proofErr w:type="gramEnd"/>
+              <w:t>P</w:t>
+            </w:r>
             <w:r>
               <w:rPr>
                 <w:rFonts w:cstheme="minorHAnsi"/>
                 <w:lang w:val="en" w:eastAsia="en"/>
               </w:rPr>
-              <w:t>}}</w:t>
+              <w:t>hone}}</w:t>
             </w:r>
           </w:p>
         </w:tc>
@@ -324,7 +312,45 @@
                 <w:szCs w:val="28"/>
                 <w:lang w:val="en" w:eastAsia="en"/>
               </w:rPr>
-              <w:t xml:space="preserve"> {{Number}}</w:t>
+              <w:t xml:space="preserve"> {{</w:t>
+            </w:r>
+            <w:r>
+              <w:rPr>
+                <w:rFonts w:eastAsia="Helvetica"/>
+                <w:b/>
+                <w:bCs/>
+                <w:caps/>
+                <w:color w:val="000000" w:themeColor="text1"/>
+                <w:sz w:val="28"/>
+                <w:szCs w:val="28"/>
+                <w:lang w:val="en" w:eastAsia="en"/>
+              </w:rPr>
+              <w:t>N</w:t>
+            </w:r>
+            <w:r>
+              <w:rPr>
+                <w:rFonts w:eastAsia="Helvetica"/>
+                <w:b/>
+                <w:bCs/>
+                <w:color w:val="000000" w:themeColor="text1"/>
+                <w:sz w:val="28"/>
+                <w:szCs w:val="28"/>
+                <w:lang w:val="en" w:eastAsia="en"/>
+              </w:rPr>
+              <w:t>umber</w:t>
+            </w:r>
+            <w:r>
+              <w:rPr>
+                <w:rFonts w:eastAsia="Helvetica"/>
+                <w:b/>
+                <w:bCs/>
+                <w:caps/>
+                <w:color w:val="000000" w:themeColor="text1"/>
+                <w:sz w:val="28"/>
+                <w:szCs w:val="28"/>
+                <w:lang w:val="en" w:eastAsia="en"/>
+              </w:rPr>
+              <w:t>}}</w:t>
             </w:r>
             <w:bookmarkEnd w:id="1"/>
           </w:p>
@@ -350,23 +376,19 @@
         <w:rPr>
           <w:lang w:val="en-US"/>
         </w:rPr>
-        <w:t>This purchase agreement is executed on {{</w:t>
-      </w:r>
-      <w:proofErr w:type="spellStart"/>
-      <w:proofErr w:type="gramStart"/>
-      <w:r>
-        <w:rPr>
-          <w:lang w:val="en-US"/>
-        </w:rPr>
-        <w:t>execution.date</w:t>
-      </w:r>
-      <w:proofErr w:type="spellEnd"/>
-      <w:proofErr w:type="gramEnd"/>
-      <w:r>
-        <w:rPr>
-          <w:lang w:val="en-US"/>
-        </w:rPr>
-        <w:t>}}, by and between the following parties:</w:t>
+        <w:t>This purchase agreement is executed on {{execution</w:t>
+      </w:r>
+      <w:r>
+        <w:rPr>
+          <w:lang w:val="en-US"/>
+        </w:rPr>
+        <w:t>D</w:t>
+      </w:r>
+      <w:r>
+        <w:rPr>
+          <w:lang w:val="en-US"/>
+        </w:rPr>
+        <w:t>ate}}, by and between the following parties:</w:t>
       </w:r>
     </w:p>
     <w:p>
@@ -390,95 +412,119 @@
           <w:bCs/>
           <w:lang w:val="en-US"/>
         </w:rPr>
-        <w:t xml:space="preserve">{{company.name}} </w:t>
-      </w:r>
-    </w:p>
-    <w:p>
-      <w:pPr>
-        <w:rPr>
-          <w:lang w:val="en-US"/>
-        </w:rPr>
-      </w:pPr>
-      <w:r>
-        <w:rPr>
-          <w:lang w:val="en-US"/>
-        </w:rPr>
-        <w:t>{{</w:t>
-      </w:r>
-      <w:proofErr w:type="spellStart"/>
-      <w:proofErr w:type="gramStart"/>
-      <w:r>
-        <w:rPr>
-          <w:lang w:val="en-US"/>
-        </w:rPr>
-        <w:t>company.address</w:t>
-      </w:r>
-      <w:proofErr w:type="spellEnd"/>
-      <w:proofErr w:type="gramEnd"/>
-      <w:r>
-        <w:rPr>
-          <w:lang w:val="en-US"/>
-        </w:rPr>
-        <w:t xml:space="preserve">}} </w:t>
-      </w:r>
-    </w:p>
-    <w:p>
-      <w:pPr>
-        <w:rPr>
-          <w:lang w:val="en-US"/>
-        </w:rPr>
-      </w:pPr>
-      <w:r>
-        <w:rPr>
-          <w:lang w:val="en-US"/>
-        </w:rPr>
-        <w:t>and</w:t>
-      </w:r>
-    </w:p>
-    <w:p>
-      <w:pPr>
+        <w:t>{{company</w:t>
+      </w:r>
+      <w:r>
         <w:rPr>
           <w:b/>
           <w:bCs/>
           <w:lang w:val="en-US"/>
         </w:rPr>
-      </w:pPr>
+        <w:t>N</w:t>
+      </w:r>
       <w:r>
         <w:rPr>
           <w:b/>
           <w:bCs/>
           <w:lang w:val="en-US"/>
         </w:rPr>
-        <w:t>{{buyer.name}}</w:t>
-      </w:r>
-    </w:p>
-    <w:p>
-      <w:pPr>
-        <w:rPr>
-          <w:lang w:val="en-US"/>
-        </w:rPr>
-      </w:pPr>
-      <w:r>
-        <w:rPr>
-          <w:lang w:val="en-US"/>
-        </w:rPr>
-        <w:t>{{</w:t>
-      </w:r>
-      <w:proofErr w:type="spellStart"/>
-      <w:proofErr w:type="gramStart"/>
-      <w:r>
-        <w:rPr>
-          <w:lang w:val="en-US"/>
-        </w:rPr>
-        <w:t>buyer.address</w:t>
-      </w:r>
-      <w:proofErr w:type="spellEnd"/>
-      <w:proofErr w:type="gramEnd"/>
-      <w:r>
-        <w:rPr>
-          <w:lang w:val="en-US"/>
-        </w:rPr>
-        <w:t>}}</w:t>
+        <w:t xml:space="preserve">ame}} </w:t>
+      </w:r>
+    </w:p>
+    <w:p>
+      <w:pPr>
+        <w:rPr>
+          <w:lang w:val="en-US"/>
+        </w:rPr>
+      </w:pPr>
+      <w:r>
+        <w:rPr>
+          <w:lang w:val="en-US"/>
+        </w:rPr>
+        <w:t>{{company</w:t>
+      </w:r>
+      <w:r>
+        <w:rPr>
+          <w:lang w:val="en-US"/>
+        </w:rPr>
+        <w:t>A</w:t>
+      </w:r>
+      <w:r>
+        <w:rPr>
+          <w:lang w:val="en-US"/>
+        </w:rPr>
+        <w:t xml:space="preserve">ddress}} </w:t>
+      </w:r>
+    </w:p>
+    <w:p>
+      <w:pPr>
+        <w:rPr>
+          <w:lang w:val="en-US"/>
+        </w:rPr>
+      </w:pPr>
+      <w:r>
+        <w:rPr>
+          <w:lang w:val="en-US"/>
+        </w:rPr>
+        <w:t>and</w:t>
+      </w:r>
+    </w:p>
+    <w:p>
+      <w:pPr>
+        <w:rPr>
+          <w:b/>
+          <w:bCs/>
+          <w:lang w:val="en-US"/>
+        </w:rPr>
+      </w:pPr>
+      <w:r>
+        <w:rPr>
+          <w:b/>
+          <w:bCs/>
+          <w:lang w:val="en-US"/>
+        </w:rPr>
+        <w:t>{{buyer</w:t>
+      </w:r>
+      <w:r>
+        <w:rPr>
+          <w:b/>
+          <w:bCs/>
+          <w:lang w:val="en-US"/>
+        </w:rPr>
+        <w:t>N</w:t>
+      </w:r>
+      <w:r>
+        <w:rPr>
+          <w:b/>
+          <w:bCs/>
+          <w:lang w:val="en-US"/>
+        </w:rPr>
+        <w:t>ame}}</w:t>
+      </w:r>
+    </w:p>
+    <w:p>
+      <w:pPr>
+        <w:rPr>
+          <w:lang w:val="en-US"/>
+        </w:rPr>
+      </w:pPr>
+      <w:r>
+        <w:rPr>
+          <w:lang w:val="en-US"/>
+        </w:rPr>
+        <w:t>{{buyer</w:t>
+      </w:r>
+      <w:r>
+        <w:rPr>
+          <w:lang w:val="en-US"/>
+        </w:rPr>
+        <w:t>A</w:t>
+      </w:r>
+      <w:r>
+        <w:rPr>
+          <w:lang w:val="en-US"/>
+        </w:rPr>
+        <w:t>ddress}}</w:t>
       </w:r>
     </w:p>
     <w:p>
@@ -497,10 +543,10 @@
         <w:tblLook w:val="04A0" w:firstRow="1" w:lastRow="0" w:firstColumn="1" w:lastColumn="0" w:noHBand="0" w:noVBand="1"/>
       </w:tblPr>
       <w:tblGrid>
-        <w:gridCol w:w="3828"/>
-        <w:gridCol w:w="2112"/>
-        <w:gridCol w:w="1710"/>
-        <w:gridCol w:w="1695"/>
+        <w:gridCol w:w="3544"/>
+        <w:gridCol w:w="2126"/>
+        <w:gridCol w:w="1843"/>
+        <w:gridCol w:w="1832"/>
       </w:tblGrid>
       <w:tr>
         <w:trPr>
@@ -509,7 +555,7 @@
         <w:tc>
           <w:tcPr>
             <w:cnfStyle w:val="001000000100" w:firstRow="0" w:lastRow="0" w:firstColumn="1" w:lastColumn="0" w:oddVBand="0" w:evenVBand="0" w:oddHBand="0" w:evenHBand="0" w:firstRowFirstColumn="1" w:firstRowLastColumn="0" w:lastRowFirstColumn="0" w:lastRowLastColumn="0"/>
-            <w:tcW w:w="3828" w:type="dxa"/>
+            <w:tcW w:w="3544" w:type="dxa"/>
           </w:tcPr>
           <w:p>
             <w:pPr>
@@ -543,7 +589,7 @@
         </w:tc>
         <w:tc>
           <w:tcPr>
-            <w:tcW w:w="2112" w:type="dxa"/>
+            <w:tcW w:w="2126" w:type="dxa"/>
           </w:tcPr>
           <w:p>
             <w:pPr>
@@ -564,7 +610,7 @@
         </w:tc>
         <w:tc>
           <w:tcPr>
-            <w:tcW w:w="1710" w:type="dxa"/>
+            <w:tcW w:w="1843" w:type="dxa"/>
           </w:tcPr>
           <w:p>
             <w:pPr>
@@ -592,7 +638,7 @@
         </w:tc>
         <w:tc>
           <w:tcPr>
-            <w:tcW w:w="1695" w:type="dxa"/>
+            <w:tcW w:w="1832" w:type="dxa"/>
           </w:tcPr>
           <w:p>
             <w:pPr>
@@ -626,7 +672,7 @@
         <w:tc>
           <w:tcPr>
             <w:cnfStyle w:val="001000000000" w:firstRow="0" w:lastRow="0" w:firstColumn="1" w:lastColumn="0" w:oddVBand="0" w:evenVBand="0" w:oddHBand="0" w:evenHBand="0" w:firstRowFirstColumn="0" w:firstRowLastColumn="0" w:lastRowFirstColumn="0" w:lastRowLastColumn="0"/>
-            <w:tcW w:w="3828" w:type="dxa"/>
+            <w:tcW w:w="3544" w:type="dxa"/>
           </w:tcPr>
           <w:p>
             <w:pPr>
@@ -651,7 +697,25 @@
                 <w:caps w:val="0"/>
                 <w:lang w:val="en-US"/>
               </w:rPr>
-              <w:t>product.name</w:t>
+              <w:t>product</w:t>
+            </w:r>
+            <w:r>
+              <w:rPr>
+                <w:rFonts w:cstheme="minorHAnsi"/>
+                <w:b w:val="0"/>
+                <w:caps w:val="0"/>
+                <w:lang w:val="en-US"/>
+              </w:rPr>
+              <w:t>s</w:t>
+            </w:r>
+            <w:r>
+              <w:rPr>
+                <w:rFonts w:cstheme="minorHAnsi"/>
+                <w:b w:val="0"/>
+                <w:caps w:val="0"/>
+                <w:lang w:val="en-US"/>
+              </w:rPr>
+              <w:t>.name</w:t>
             </w:r>
             <w:r>
               <w:rPr>
@@ -665,7 +729,7 @@
         </w:tc>
         <w:tc>
           <w:tcPr>
-            <w:tcW w:w="2112" w:type="dxa"/>
+            <w:tcW w:w="2126" w:type="dxa"/>
           </w:tcPr>
           <w:p>
             <w:pPr>
@@ -682,8 +746,6 @@
               </w:rPr>
               <w:t>{{</w:t>
             </w:r>
-            <w:proofErr w:type="spellStart"/>
-            <w:proofErr w:type="gramStart"/>
             <w:r>
               <w:rPr>
                 <w:rFonts w:cstheme="minorHAnsi"/>
@@ -696,22 +758,20 @@
                 <w:rFonts w:cstheme="minorHAnsi"/>
                 <w:lang w:val="en-US"/>
               </w:rPr>
-              <w:t>.quantity</w:t>
-            </w:r>
-            <w:proofErr w:type="spellEnd"/>
-            <w:proofErr w:type="gramEnd"/>
+              <w:t>s</w:t>
+            </w:r>
             <w:r>
               <w:rPr>
                 <w:rFonts w:cstheme="minorHAnsi"/>
                 <w:lang w:val="en-US"/>
               </w:rPr>
-              <w:t>}}</w:t>
+              <w:t>.quantity}}</w:t>
             </w:r>
           </w:p>
         </w:tc>
         <w:tc>
           <w:tcPr>
-            <w:tcW w:w="1710" w:type="dxa"/>
+            <w:tcW w:w="1843" w:type="dxa"/>
           </w:tcPr>
           <w:p>
             <w:pPr>
@@ -726,31 +786,27 @@
                 <w:rFonts w:cstheme="minorHAnsi"/>
                 <w:lang w:val="en-US"/>
               </w:rPr>
-              <w:t>{{</w:t>
-            </w:r>
-            <w:proofErr w:type="spellStart"/>
-            <w:proofErr w:type="gramStart"/>
+              <w:t>{{product</w:t>
+            </w:r>
             <w:r>
               <w:rPr>
                 <w:rFonts w:cstheme="minorHAnsi"/>
                 <w:lang w:val="en-US"/>
               </w:rPr>
-              <w:t>product.price</w:t>
-            </w:r>
-            <w:proofErr w:type="spellEnd"/>
-            <w:proofErr w:type="gramEnd"/>
+              <w:t>s</w:t>
+            </w:r>
             <w:r>
               <w:rPr>
                 <w:rFonts w:cstheme="minorHAnsi"/>
                 <w:lang w:val="en-US"/>
               </w:rPr>
-              <w:t>}}</w:t>
+              <w:t>.price}}</w:t>
             </w:r>
           </w:p>
         </w:tc>
         <w:tc>
           <w:tcPr>
-            <w:tcW w:w="1695" w:type="dxa"/>
+            <w:tcW w:w="1832" w:type="dxa"/>
           </w:tcPr>
           <w:p>
             <w:pPr>
@@ -767,7 +823,6 @@
               </w:rPr>
               <w:t>{{</w:t>
             </w:r>
-            <w:proofErr w:type="spellStart"/>
             <w:r>
               <w:rPr>
                 <w:rFonts w:cstheme="minorHAnsi"/>
@@ -775,22 +830,19 @@
               </w:rPr>
               <w:t>product</w:t>
             </w:r>
-            <w:bookmarkStart w:id="2" w:name="_GoBack"/>
-            <w:bookmarkEnd w:id="2"/>
             <w:r>
               <w:rPr>
                 <w:rFonts w:cstheme="minorHAnsi"/>
                 <w:lang w:val="en-US"/>
               </w:rPr>
-              <w:t>.cost</w:t>
-            </w:r>
-            <w:proofErr w:type="spellEnd"/>
+              <w:t>s</w:t>
+            </w:r>
             <w:r>
               <w:rPr>
                 <w:rFonts w:cstheme="minorHAnsi"/>
                 <w:lang w:val="en-US"/>
               </w:rPr>
-              <w:t>}}</w:t>
+              <w:t>.cost}}</w:t>
             </w:r>
           </w:p>
         </w:tc>
@@ -952,16 +1004,30 @@
         <w:t>{{</w:t>
       </w:r>
       <w:proofErr w:type="spellStart"/>
-      <w:proofErr w:type="gramStart"/>
       <w:r>
         <w:rPr>
           <w:rFonts w:cstheme="minorHAnsi"/>
           <w:lang w:val="en-US"/>
         </w:rPr>
-        <w:t>delivery.date</w:t>
+        <w:t>delivery</w:t>
+      </w:r>
+      <w:r>
+        <w:rPr>
+          <w:rFonts w:cstheme="minorHAnsi"/>
+          <w:lang w:val="en-US"/>
+        </w:rPr>
+        <w:t>D</w:t>
+      </w:r>
+      <w:bookmarkStart w:id="2" w:name="_GoBack"/>
+      <w:bookmarkEnd w:id="2"/>
+      <w:r>
+        <w:rPr>
+          <w:rFonts w:cstheme="minorHAnsi"/>
+          <w:lang w:val="en-US"/>
+        </w:rPr>
+        <w:t>ate</w:t>
       </w:r>
       <w:proofErr w:type="spellEnd"/>
-      <w:proofErr w:type="gramEnd"/>
       <w:r>
         <w:rPr>
           <w:rFonts w:cstheme="minorHAnsi"/>
@@ -1054,21 +1120,7 @@
         <w:rPr>
           <w:lang w:val="en-US"/>
         </w:rPr>
-        <w:t xml:space="preserve"> Buyer is entitled to inspect the Goods upon delivery. If the Goods are unacceptable for any reason, Buyer must reject them at the time of delivery up to five (5) business days from the date of delivery. If Buyer has not rejected the Goods within five (5) business days from the date of delivery, Buyer shall have waived any right to reject that specific delivery of Goods. In the event Buyer rejects the Goods, Buyer shall allow Seller a reasonable time to cure the deficiency. A reasonable time period shall be determined by industry standards for the </w:t>
-      </w:r>
-      <w:proofErr w:type="gramStart"/>
-      <w:r>
-        <w:rPr>
-          <w:lang w:val="en-US"/>
-        </w:rPr>
-        <w:t>particular Goods</w:t>
-      </w:r>
-      <w:proofErr w:type="gramEnd"/>
-      <w:r>
-        <w:rPr>
-          <w:lang w:val="en-US"/>
-        </w:rPr>
-        <w:t>, as well as the Seller and Buyer.</w:t>
+        <w:t xml:space="preserve"> Buyer is entitled to inspect the Goods upon delivery. If the Goods are unacceptable for any reason, Buyer must reject them at the time of delivery up to five (5) business days from the date of delivery. If Buyer has not rejected the Goods within five (5) business days from the date of delivery, Buyer shall have waived any right to reject that specific delivery of Goods. In the event Buyer rejects the Goods, Buyer shall allow Seller a reasonable time to cure the deficiency. A reasonable time period shall be determined by industry standards for the particular Goods, as well as the Seller and Buyer.</w:t>
       </w:r>
     </w:p>
     <w:p>
@@ -1367,21 +1419,7 @@
         <w:rPr>
           <w:lang w:val="en-US"/>
         </w:rPr>
-        <w:t xml:space="preserve">The Parties agree that this Agreement shall be governed by the State and/or Country in which both Parties do business. </w:t>
-      </w:r>
-      <w:proofErr w:type="gramStart"/>
-      <w:r>
-        <w:rPr>
-          <w:lang w:val="en-US"/>
-        </w:rPr>
-        <w:t>In the event that</w:t>
-      </w:r>
-      <w:proofErr w:type="gramEnd"/>
-      <w:r>
-        <w:rPr>
-          <w:lang w:val="en-US"/>
-        </w:rPr>
-        <w:t xml:space="preserve"> the Parties do business in different States and/or Countries, this Agreement shall be governed by _________ law.</w:t>
+        <w:t>The Parties agree that this Agreement shall be governed by the State and/or Country in which both Parties do business. In the event that the Parties do business in different States and/or Countries, this Agreement shall be governed by _________ law.</w:t>
       </w:r>
     </w:p>
     <w:p>
@@ -1407,21 +1445,7 @@
         <w:rPr>
           <w:lang w:val="en-US"/>
         </w:rPr>
-        <w:t xml:space="preserve"> The Parties acknowledge and agree that this Agreement represents the entire agreement between the Parties. </w:t>
-      </w:r>
-      <w:proofErr w:type="gramStart"/>
-      <w:r>
-        <w:rPr>
-          <w:lang w:val="en-US"/>
-        </w:rPr>
-        <w:t>In the event that</w:t>
-      </w:r>
-      <w:proofErr w:type="gramEnd"/>
-      <w:r>
-        <w:rPr>
-          <w:lang w:val="en-US"/>
-        </w:rPr>
-        <w:t xml:space="preserve"> the Parties desire to change, add, or otherwise modify any terms, they shall do so in writing to be signed by both parties.</w:t>
+        <w:t xml:space="preserve"> The Parties acknowledge and agree that this Agreement represents the entire agreement between the Parties. In the event that the Parties desire to change, add, or otherwise modify any terms, they shall do so in writing to be signed by both parties.</w:t>
       </w:r>
     </w:p>
     <w:p>
@@ -1455,7 +1479,19 @@
         <w:rPr>
           <w:lang w:val="en-US"/>
         </w:rPr>
-        <w:t>{{company.name}} representative:</w:t>
+        <w:t>{{company</w:t>
+      </w:r>
+      <w:r>
+        <w:rPr>
+          <w:lang w:val="en-US"/>
+        </w:rPr>
+        <w:t>N</w:t>
+      </w:r>
+      <w:r>
+        <w:rPr>
+          <w:lang w:val="en-US"/>
+        </w:rPr>
+        <w:t>ame}} representative:</w:t>
       </w:r>
     </w:p>
     <w:p>
@@ -1550,23 +1586,19 @@
         <w:rPr>
           <w:lang w:val="en-US"/>
         </w:rPr>
-        <w:t>Anna Johnson {{</w:t>
-      </w:r>
-      <w:proofErr w:type="spellStart"/>
-      <w:proofErr w:type="gramStart"/>
-      <w:r>
-        <w:rPr>
-          <w:lang w:val="en-US"/>
-        </w:rPr>
-        <w:t>execution.date</w:t>
-      </w:r>
-      <w:proofErr w:type="spellEnd"/>
-      <w:proofErr w:type="gramEnd"/>
-      <w:r>
-        <w:rPr>
-          <w:lang w:val="en-US"/>
-        </w:rPr>
-        <w:t>}}</w:t>
+        <w:t>Anna Johnson {{execution</w:t>
+      </w:r>
+      <w:r>
+        <w:rPr>
+          <w:lang w:val="en-US"/>
+        </w:rPr>
+        <w:t>D</w:t>
+      </w:r>
+      <w:r>
+        <w:rPr>
+          <w:lang w:val="en-US"/>
+        </w:rPr>
+        <w:t>ate}}</w:t>
       </w:r>
     </w:p>
     <w:p>
@@ -1607,7 +1639,19 @@
         <w:rPr>
           <w:lang w:val="en-US"/>
         </w:rPr>
-        <w:t>{{buyer.name}} representative</w:t>
+        <w:t>{{buyer</w:t>
+      </w:r>
+      <w:r>
+        <w:rPr>
+          <w:lang w:val="en-US"/>
+        </w:rPr>
+        <w:t>N</w:t>
+      </w:r>
+      <w:r>
+        <w:rPr>
+          <w:lang w:val="en-US"/>
+        </w:rPr>
+        <w:t>ame}} representative</w:t>
       </w:r>
     </w:p>
     <w:p>
@@ -3170,9 +3214,12 @@
 </file>
 
 <file path=customXml/item1.xml><?xml version="1.0" encoding="utf-8"?>
-<p:properties xmlns:p="http://schemas.microsoft.com/office/2006/metadata/properties" xmlns:xsi="http://www.w3.org/2001/XMLSchema-instance" xmlns:pc="http://schemas.microsoft.com/office/infopath/2007/PartnerControls">
-  <documentManagement/>
-</p:properties>
+<?mso-contentType ?>
+<FormTemplates xmlns="http://schemas.microsoft.com/sharepoint/v3/contenttype/forms">
+  <Display>DocumentLibraryForm</Display>
+  <Edit>DocumentLibraryForm</Edit>
+  <New>DocumentLibraryForm</New>
+</FormTemplates>
 </file>
 
 <file path=customXml/item2.xml><?xml version="1.0" encoding="utf-8"?>
@@ -3314,19 +3361,15 @@
 </file>
 
 <file path=customXml/item3.xml><?xml version="1.0" encoding="utf-8"?>
-<?mso-contentType ?>
-<FormTemplates xmlns="http://schemas.microsoft.com/sharepoint/v3/contenttype/forms">
-  <Display>DocumentLibraryForm</Display>
-  <Edit>DocumentLibraryForm</Edit>
-  <New>DocumentLibraryForm</New>
-</FormTemplates>
+<p:properties xmlns:p="http://schemas.microsoft.com/office/2006/metadata/properties" xmlns:xsi="http://www.w3.org/2001/XMLSchema-instance" xmlns:pc="http://schemas.microsoft.com/office/infopath/2007/PartnerControls">
+  <documentManagement/>
+</p:properties>
 </file>
 
 <file path=customXml/itemProps1.xml><?xml version="1.0" encoding="utf-8"?>
-<ds:datastoreItem xmlns:ds="http://schemas.openxmlformats.org/officeDocument/2006/customXml" ds:itemID="{DDDB83D3-40FA-43A7-9146-3D163B23E2D0}">
+<ds:datastoreItem xmlns:ds="http://schemas.openxmlformats.org/officeDocument/2006/customXml" ds:itemID="{103AD007-2668-4B5A-9D77-31BB836EA5C5}">
   <ds:schemaRefs>
-    <ds:schemaRef ds:uri="http://schemas.microsoft.com/office/2006/metadata/properties"/>
-    <ds:schemaRef ds:uri="http://schemas.microsoft.com/office/infopath/2007/PartnerControls"/>
+    <ds:schemaRef ds:uri="http://schemas.microsoft.com/sharepoint/v3/contenttype/forms"/>
   </ds:schemaRefs>
 </ds:datastoreItem>
 </file>
@@ -3350,9 +3393,10 @@
 </file>
 
 <file path=customXml/itemProps3.xml><?xml version="1.0" encoding="utf-8"?>
-<ds:datastoreItem xmlns:ds="http://schemas.openxmlformats.org/officeDocument/2006/customXml" ds:itemID="{103AD007-2668-4B5A-9D77-31BB836EA5C5}">
+<ds:datastoreItem xmlns:ds="http://schemas.openxmlformats.org/officeDocument/2006/customXml" ds:itemID="{DDDB83D3-40FA-43A7-9146-3D163B23E2D0}">
   <ds:schemaRefs>
-    <ds:schemaRef ds:uri="http://schemas.microsoft.com/sharepoint/v3/contenttype/forms"/>
+    <ds:schemaRef ds:uri="http://schemas.microsoft.com/office/2006/metadata/properties"/>
+    <ds:schemaRef ds:uri="http://schemas.microsoft.com/office/infopath/2007/PartnerControls"/>
   </ds:schemaRefs>
 </ds:datastoreItem>
 </file>
</xml_diff>